<commit_message>
docs: modify commit standard document
</commit_message>
<xml_diff>
--- a/readme/commit standards/commit standards .docx
+++ b/readme/commit standards/commit standards .docx
@@ -137,33 +137,7 @@
           <w:szCs w:val="24"/>
           <w:lang w:val="en"/>
         </w:rPr>
-        <w:t xml:space="preserve">            </w:t>
-      </w:r>
-      <w:r>
-        <w:rPr>
-          <w:rFonts w:cs="Calibri"/>
-          <w:sz w:val="24"/>
-          <w:szCs w:val="24"/>
-          <w:lang w:val="en"/>
-        </w:rPr>
-        <w:t xml:space="preserve"> </w:t>
-      </w:r>
-      <w:r>
-        <w:rPr>
-          <w:rFonts w:cs="Calibri"/>
-          <w:sz w:val="24"/>
-          <w:szCs w:val="24"/>
-          <w:lang w:val="en"/>
-        </w:rPr>
-        <w:t xml:space="preserve"> </w:t>
-      </w:r>
-      <w:r>
-        <w:rPr>
-          <w:rFonts w:cs="Calibri"/>
-          <w:color w:val="262626" w:themeColor="text1" w:themeTint="D9"/>
-          <w:lang w:val="en"/>
-        </w:rPr>
-        <w:t>Header</w:t>
+        <w:t xml:space="preserve">          </w:t>
       </w:r>
     </w:p>
     <w:tbl>
@@ -199,6 +173,17 @@
                 <w:lang w:val="en"/>
               </w:rPr>
             </w:pPr>
+            <w:r>
+              <w:rPr>
+                <w:rFonts w:cs="Calibri"/>
+                <w:b/>
+                <w:color w:val="595959" w:themeColor="text1" w:themeTint="A6"/>
+                <w:sz w:val="28"/>
+                <w:szCs w:val="28"/>
+                <w:lang w:val="en"/>
+              </w:rPr>
+              <w:t>Header-</w:t>
+            </w:r>
             <w:r>
               <w:rPr>
                 <w:rFonts w:cs="Calibri"/>
@@ -1138,33 +1123,23 @@
         <w:spacing w:before="192" w:after="96" w:line="300" w:lineRule="atLeast"/>
         <w:rPr>
           <w:rFonts w:cs="Calibri"/>
+          <w:b/>
           <w:sz w:val="24"/>
           <w:szCs w:val="24"/>
+          <w:u w:val="single"/>
         </w:rPr>
       </w:pPr>
       <w:r>
         <w:rPr>
           <w:rFonts w:cs="Calibri"/>
+          <w:b/>
           <w:sz w:val="24"/>
           <w:szCs w:val="24"/>
+          <w:u w:val="single"/>
         </w:rPr>
         <w:lastRenderedPageBreak/>
-        <w:t>Semantic Versioning is all about versioning API.</w:t>
-      </w:r>
-    </w:p>
-    <w:p>
-      <w:pPr>
-        <w:shd w:val="clear" w:color="auto" w:fill="FFFFFF"/>
-        <w:autoSpaceDE w:val="0"/>
-        <w:autoSpaceDN w:val="0"/>
-        <w:adjustRightInd w:val="0"/>
-        <w:spacing w:before="192" w:after="96" w:line="300" w:lineRule="atLeast"/>
-        <w:rPr>
-          <w:rFonts w:cs="Calibri"/>
-          <w:sz w:val="24"/>
-          <w:szCs w:val="24"/>
-        </w:rPr>
-      </w:pPr>
+        <w:t xml:space="preserve">Semantic Versioning </w:t>
+      </w:r>
       <w:bookmarkStart w:id="0" w:name="_GoBack"/>
       <w:bookmarkEnd w:id="0"/>
     </w:p>

</xml_diff>